<commit_message>
Done Facory + minh chung
</commit_message>
<xml_diff>
--- a/22707281_NguyenXuanChuc_Lab02/minhchung.docx
+++ b/22707281_NguyenXuanChuc_Lab02/minhchung.docx
@@ -256,20 +256,537 @@
           </wp:inline>
         </w:drawing>
       </w:r>
+    </w:p>
+    <w:p>
+      <w:pPr>
+        <w:rPr>
+          <w:rFonts w:ascii="Times New Roman" w:hAnsi="Times New Roman" w:cs="Times New Roman"/>
+        </w:rPr>
+      </w:pPr>
+      <w:r>
+        <w:rPr>
+          <w:rFonts w:ascii="Times New Roman" w:hAnsi="Times New Roman" w:cs="Times New Roman"/>
+        </w:rPr>
+        <w:lastRenderedPageBreak/>
+        <w:drawing>
+          <wp:inline distT="0" distB="0" distL="0" distR="0" wp14:anchorId="57469F64" wp14:editId="5718B2BB">
+            <wp:extent cx="5943600" cy="3343275"/>
+            <wp:effectExtent l="0" t="0" r="0" b="9525"/>
+            <wp:docPr id="4" name="Picture 4"/>
+            <wp:cNvGraphicFramePr>
+              <a:graphicFrameLocks xmlns:a="http://schemas.openxmlformats.org/drawingml/2006/main" noChangeAspect="1"/>
+            </wp:cNvGraphicFramePr>
+            <a:graphic xmlns:a="http://schemas.openxmlformats.org/drawingml/2006/main">
+              <a:graphicData uri="http://schemas.openxmlformats.org/drawingml/2006/picture">
+                <pic:pic xmlns:pic="http://schemas.openxmlformats.org/drawingml/2006/picture">
+                  <pic:nvPicPr>
+                    <pic:cNvPr id="1" name=""/>
+                    <pic:cNvPicPr/>
+                  </pic:nvPicPr>
+                  <pic:blipFill>
+                    <a:blip r:embed="rId7"/>
+                    <a:stretch>
+                      <a:fillRect/>
+                    </a:stretch>
+                  </pic:blipFill>
+                  <pic:spPr>
+                    <a:xfrm>
+                      <a:off x="0" y="0"/>
+                      <a:ext cx="5943600" cy="3343275"/>
+                    </a:xfrm>
+                    <a:prstGeom prst="rect">
+                      <a:avLst/>
+                    </a:prstGeom>
+                  </pic:spPr>
+                </pic:pic>
+              </a:graphicData>
+            </a:graphic>
+          </wp:inline>
+        </w:drawing>
+      </w:r>
+    </w:p>
+    <w:p>
+      <w:pPr>
+        <w:rPr>
+          <w:rFonts w:ascii="Times New Roman" w:hAnsi="Times New Roman" w:cs="Times New Roman"/>
+        </w:rPr>
+      </w:pPr>
+    </w:p>
+    <w:p>
+      <w:pPr>
+        <w:rPr>
+          <w:rFonts w:ascii="Times New Roman" w:hAnsi="Times New Roman" w:cs="Times New Roman"/>
+          <w:b/>
+          <w:sz w:val="32"/>
+          <w:szCs w:val="32"/>
+        </w:rPr>
+      </w:pPr>
+      <w:r>
+        <w:rPr>
+          <w:rFonts w:ascii="Times New Roman" w:hAnsi="Times New Roman" w:cs="Times New Roman"/>
+          <w:b/>
+          <w:sz w:val="32"/>
+          <w:szCs w:val="32"/>
+        </w:rPr>
+        <w:t>Factory:</w:t>
+      </w:r>
+    </w:p>
+    <w:p>
+      <w:pPr>
+        <w:rPr>
+          <w:rFonts w:ascii="Times New Roman" w:hAnsi="Times New Roman" w:cs="Times New Roman"/>
+          <w:b/>
+          <w:sz w:val="32"/>
+          <w:szCs w:val="32"/>
+        </w:rPr>
+      </w:pPr>
+      <w:r>
+        <w:rPr>
+          <w:rFonts w:ascii="Times New Roman" w:hAnsi="Times New Roman" w:cs="Times New Roman"/>
+          <w:b/>
+          <w:sz w:val="32"/>
+          <w:szCs w:val="32"/>
+        </w:rPr>
+        <w:drawing>
+          <wp:inline distT="0" distB="0" distL="0" distR="0" wp14:anchorId="2F66C775" wp14:editId="30C32DBB">
+            <wp:extent cx="5943600" cy="3343275"/>
+            <wp:effectExtent l="0" t="0" r="0" b="9525"/>
+            <wp:docPr id="5" name="Picture 5"/>
+            <wp:cNvGraphicFramePr>
+              <a:graphicFrameLocks xmlns:a="http://schemas.openxmlformats.org/drawingml/2006/main" noChangeAspect="1"/>
+            </wp:cNvGraphicFramePr>
+            <a:graphic xmlns:a="http://schemas.openxmlformats.org/drawingml/2006/main">
+              <a:graphicData uri="http://schemas.openxmlformats.org/drawingml/2006/picture">
+                <pic:pic xmlns:pic="http://schemas.openxmlformats.org/drawingml/2006/picture">
+                  <pic:nvPicPr>
+                    <pic:cNvPr id="1" name=""/>
+                    <pic:cNvPicPr/>
+                  </pic:nvPicPr>
+                  <pic:blipFill>
+                    <a:blip r:embed="rId8"/>
+                    <a:stretch>
+                      <a:fillRect/>
+                    </a:stretch>
+                  </pic:blipFill>
+                  <pic:spPr>
+                    <a:xfrm>
+                      <a:off x="0" y="0"/>
+                      <a:ext cx="5943600" cy="3343275"/>
+                    </a:xfrm>
+                    <a:prstGeom prst="rect">
+                      <a:avLst/>
+                    </a:prstGeom>
+                  </pic:spPr>
+                </pic:pic>
+              </a:graphicData>
+            </a:graphic>
+          </wp:inline>
+        </w:drawing>
+      </w:r>
+    </w:p>
+    <w:p>
+      <w:pPr>
+        <w:rPr>
+          <w:rFonts w:ascii="Times New Roman" w:hAnsi="Times New Roman" w:cs="Times New Roman"/>
+          <w:b/>
+          <w:sz w:val="32"/>
+          <w:szCs w:val="32"/>
+        </w:rPr>
+      </w:pPr>
+      <w:r>
+        <w:rPr>
+          <w:rFonts w:ascii="Times New Roman" w:hAnsi="Times New Roman" w:cs="Times New Roman"/>
+          <w:b/>
+          <w:sz w:val="32"/>
+          <w:szCs w:val="32"/>
+        </w:rPr>
+        <w:lastRenderedPageBreak/>
+        <w:drawing>
+          <wp:inline distT="0" distB="0" distL="0" distR="0" wp14:anchorId="1E27B55A" wp14:editId="221FCDBD">
+            <wp:extent cx="5943600" cy="3343275"/>
+            <wp:effectExtent l="0" t="0" r="0" b="9525"/>
+            <wp:docPr id="7" name="Picture 7"/>
+            <wp:cNvGraphicFramePr>
+              <a:graphicFrameLocks xmlns:a="http://schemas.openxmlformats.org/drawingml/2006/main" noChangeAspect="1"/>
+            </wp:cNvGraphicFramePr>
+            <a:graphic xmlns:a="http://schemas.openxmlformats.org/drawingml/2006/main">
+              <a:graphicData uri="http://schemas.openxmlformats.org/drawingml/2006/picture">
+                <pic:pic xmlns:pic="http://schemas.openxmlformats.org/drawingml/2006/picture">
+                  <pic:nvPicPr>
+                    <pic:cNvPr id="1" name=""/>
+                    <pic:cNvPicPr/>
+                  </pic:nvPicPr>
+                  <pic:blipFill>
+                    <a:blip r:embed="rId9"/>
+                    <a:stretch>
+                      <a:fillRect/>
+                    </a:stretch>
+                  </pic:blipFill>
+                  <pic:spPr>
+                    <a:xfrm>
+                      <a:off x="0" y="0"/>
+                      <a:ext cx="5943600" cy="3343275"/>
+                    </a:xfrm>
+                    <a:prstGeom prst="rect">
+                      <a:avLst/>
+                    </a:prstGeom>
+                  </pic:spPr>
+                </pic:pic>
+              </a:graphicData>
+            </a:graphic>
+          </wp:inline>
+        </w:drawing>
+      </w:r>
+    </w:p>
+    <w:p>
+      <w:pPr>
+        <w:rPr>
+          <w:rFonts w:ascii="Times New Roman" w:hAnsi="Times New Roman" w:cs="Times New Roman"/>
+          <w:b/>
+          <w:sz w:val="32"/>
+          <w:szCs w:val="32"/>
+        </w:rPr>
+      </w:pPr>
+    </w:p>
+    <w:p>
+      <w:pPr>
+        <w:rPr>
+          <w:rFonts w:ascii="Times New Roman" w:hAnsi="Times New Roman" w:cs="Times New Roman"/>
+          <w:b/>
+          <w:sz w:val="32"/>
+          <w:szCs w:val="32"/>
+        </w:rPr>
+      </w:pPr>
+      <w:r>
+        <w:rPr>
+          <w:rFonts w:ascii="Times New Roman" w:hAnsi="Times New Roman" w:cs="Times New Roman"/>
+          <w:b/>
+          <w:sz w:val="32"/>
+          <w:szCs w:val="32"/>
+        </w:rPr>
+        <w:drawing>
+          <wp:inline distT="0" distB="0" distL="0" distR="0" wp14:anchorId="2D73BB15" wp14:editId="4EE44FBE">
+            <wp:extent cx="5943600" cy="3343275"/>
+            <wp:effectExtent l="0" t="0" r="0" b="9525"/>
+            <wp:docPr id="8" name="Picture 8"/>
+            <wp:cNvGraphicFramePr>
+              <a:graphicFrameLocks xmlns:a="http://schemas.openxmlformats.org/drawingml/2006/main" noChangeAspect="1"/>
+            </wp:cNvGraphicFramePr>
+            <a:graphic xmlns:a="http://schemas.openxmlformats.org/drawingml/2006/main">
+              <a:graphicData uri="http://schemas.openxmlformats.org/drawingml/2006/picture">
+                <pic:pic xmlns:pic="http://schemas.openxmlformats.org/drawingml/2006/picture">
+                  <pic:nvPicPr>
+                    <pic:cNvPr id="1" name=""/>
+                    <pic:cNvPicPr/>
+                  </pic:nvPicPr>
+                  <pic:blipFill>
+                    <a:blip r:embed="rId10"/>
+                    <a:stretch>
+                      <a:fillRect/>
+                    </a:stretch>
+                  </pic:blipFill>
+                  <pic:spPr>
+                    <a:xfrm>
+                      <a:off x="0" y="0"/>
+                      <a:ext cx="5943600" cy="3343275"/>
+                    </a:xfrm>
+                    <a:prstGeom prst="rect">
+                      <a:avLst/>
+                    </a:prstGeom>
+                  </pic:spPr>
+                </pic:pic>
+              </a:graphicData>
+            </a:graphic>
+          </wp:inline>
+        </w:drawing>
+      </w:r>
+    </w:p>
+    <w:p>
+      <w:pPr>
+        <w:rPr>
+          <w:rFonts w:ascii="Times New Roman" w:hAnsi="Times New Roman" w:cs="Times New Roman"/>
+          <w:b/>
+          <w:sz w:val="32"/>
+          <w:szCs w:val="32"/>
+        </w:rPr>
+      </w:pPr>
+    </w:p>
+    <w:p>
+      <w:pPr>
+        <w:rPr>
+          <w:rFonts w:ascii="Times New Roman" w:hAnsi="Times New Roman" w:cs="Times New Roman"/>
+          <w:b/>
+          <w:sz w:val="32"/>
+          <w:szCs w:val="32"/>
+        </w:rPr>
+      </w:pPr>
+      <w:r>
+        <w:rPr>
+          <w:rFonts w:ascii="Times New Roman" w:hAnsi="Times New Roman" w:cs="Times New Roman"/>
+          <w:b/>
+          <w:sz w:val="32"/>
+          <w:szCs w:val="32"/>
+        </w:rPr>
+        <w:lastRenderedPageBreak/>
+        <w:drawing>
+          <wp:inline distT="0" distB="0" distL="0" distR="0" wp14:anchorId="6928104E" wp14:editId="7E74D4C3">
+            <wp:extent cx="5943600" cy="3343275"/>
+            <wp:effectExtent l="0" t="0" r="0" b="9525"/>
+            <wp:docPr id="9" name="Picture 9"/>
+            <wp:cNvGraphicFramePr>
+              <a:graphicFrameLocks xmlns:a="http://schemas.openxmlformats.org/drawingml/2006/main" noChangeAspect="1"/>
+            </wp:cNvGraphicFramePr>
+            <a:graphic xmlns:a="http://schemas.openxmlformats.org/drawingml/2006/main">
+              <a:graphicData uri="http://schemas.openxmlformats.org/drawingml/2006/picture">
+                <pic:pic xmlns:pic="http://schemas.openxmlformats.org/drawingml/2006/picture">
+                  <pic:nvPicPr>
+                    <pic:cNvPr id="1" name=""/>
+                    <pic:cNvPicPr/>
+                  </pic:nvPicPr>
+                  <pic:blipFill>
+                    <a:blip r:embed="rId11"/>
+                    <a:stretch>
+                      <a:fillRect/>
+                    </a:stretch>
+                  </pic:blipFill>
+                  <pic:spPr>
+                    <a:xfrm>
+                      <a:off x="0" y="0"/>
+                      <a:ext cx="5943600" cy="3343275"/>
+                    </a:xfrm>
+                    <a:prstGeom prst="rect">
+                      <a:avLst/>
+                    </a:prstGeom>
+                  </pic:spPr>
+                </pic:pic>
+              </a:graphicData>
+            </a:graphic>
+          </wp:inline>
+        </w:drawing>
+      </w:r>
+    </w:p>
+    <w:p>
+      <w:pPr>
+        <w:rPr>
+          <w:rFonts w:ascii="Times New Roman" w:hAnsi="Times New Roman" w:cs="Times New Roman"/>
+          <w:b/>
+          <w:sz w:val="32"/>
+          <w:szCs w:val="32"/>
+        </w:rPr>
+      </w:pPr>
+    </w:p>
+    <w:p>
+      <w:pPr>
+        <w:rPr>
+          <w:rFonts w:ascii="Times New Roman" w:hAnsi="Times New Roman" w:cs="Times New Roman"/>
+          <w:b/>
+          <w:sz w:val="32"/>
+          <w:szCs w:val="32"/>
+        </w:rPr>
+      </w:pPr>
+      <w:r>
+        <w:rPr>
+          <w:rFonts w:ascii="Times New Roman" w:hAnsi="Times New Roman" w:cs="Times New Roman"/>
+          <w:b/>
+          <w:sz w:val="32"/>
+          <w:szCs w:val="32"/>
+        </w:rPr>
+        <w:drawing>
+          <wp:inline distT="0" distB="0" distL="0" distR="0" wp14:anchorId="48428F7D" wp14:editId="58C15653">
+            <wp:extent cx="5943600" cy="3343275"/>
+            <wp:effectExtent l="0" t="0" r="0" b="9525"/>
+            <wp:docPr id="10" name="Picture 10"/>
+            <wp:cNvGraphicFramePr>
+              <a:graphicFrameLocks xmlns:a="http://schemas.openxmlformats.org/drawingml/2006/main" noChangeAspect="1"/>
+            </wp:cNvGraphicFramePr>
+            <a:graphic xmlns:a="http://schemas.openxmlformats.org/drawingml/2006/main">
+              <a:graphicData uri="http://schemas.openxmlformats.org/drawingml/2006/picture">
+                <pic:pic xmlns:pic="http://schemas.openxmlformats.org/drawingml/2006/picture">
+                  <pic:nvPicPr>
+                    <pic:cNvPr id="1" name=""/>
+                    <pic:cNvPicPr/>
+                  </pic:nvPicPr>
+                  <pic:blipFill>
+                    <a:blip r:embed="rId12"/>
+                    <a:stretch>
+                      <a:fillRect/>
+                    </a:stretch>
+                  </pic:blipFill>
+                  <pic:spPr>
+                    <a:xfrm>
+                      <a:off x="0" y="0"/>
+                      <a:ext cx="5943600" cy="3343275"/>
+                    </a:xfrm>
+                    <a:prstGeom prst="rect">
+                      <a:avLst/>
+                    </a:prstGeom>
+                  </pic:spPr>
+                </pic:pic>
+              </a:graphicData>
+            </a:graphic>
+          </wp:inline>
+        </w:drawing>
+      </w:r>
+    </w:p>
+    <w:p>
+      <w:pPr>
+        <w:rPr>
+          <w:rFonts w:ascii="Times New Roman" w:hAnsi="Times New Roman" w:cs="Times New Roman"/>
+          <w:b/>
+          <w:sz w:val="32"/>
+          <w:szCs w:val="32"/>
+        </w:rPr>
+      </w:pPr>
+    </w:p>
+    <w:p>
+      <w:pPr>
+        <w:rPr>
+          <w:rFonts w:ascii="Times New Roman" w:hAnsi="Times New Roman" w:cs="Times New Roman"/>
+          <w:b/>
+          <w:sz w:val="32"/>
+          <w:szCs w:val="32"/>
+        </w:rPr>
+      </w:pPr>
+      <w:r>
+        <w:rPr>
+          <w:rFonts w:ascii="Times New Roman" w:hAnsi="Times New Roman" w:cs="Times New Roman"/>
+          <w:b/>
+          <w:sz w:val="32"/>
+          <w:szCs w:val="32"/>
+        </w:rPr>
+        <w:lastRenderedPageBreak/>
+        <w:drawing>
+          <wp:inline distT="0" distB="0" distL="0" distR="0" wp14:anchorId="0F0AEBE5" wp14:editId="1558C604">
+            <wp:extent cx="5943600" cy="3343275"/>
+            <wp:effectExtent l="0" t="0" r="0" b="9525"/>
+            <wp:docPr id="11" name="Picture 11"/>
+            <wp:cNvGraphicFramePr>
+              <a:graphicFrameLocks xmlns:a="http://schemas.openxmlformats.org/drawingml/2006/main" noChangeAspect="1"/>
+            </wp:cNvGraphicFramePr>
+            <a:graphic xmlns:a="http://schemas.openxmlformats.org/drawingml/2006/main">
+              <a:graphicData uri="http://schemas.openxmlformats.org/drawingml/2006/picture">
+                <pic:pic xmlns:pic="http://schemas.openxmlformats.org/drawingml/2006/picture">
+                  <pic:nvPicPr>
+                    <pic:cNvPr id="1" name=""/>
+                    <pic:cNvPicPr/>
+                  </pic:nvPicPr>
+                  <pic:blipFill>
+                    <a:blip r:embed="rId13"/>
+                    <a:stretch>
+                      <a:fillRect/>
+                    </a:stretch>
+                  </pic:blipFill>
+                  <pic:spPr>
+                    <a:xfrm>
+                      <a:off x="0" y="0"/>
+                      <a:ext cx="5943600" cy="3343275"/>
+                    </a:xfrm>
+                    <a:prstGeom prst="rect">
+                      <a:avLst/>
+                    </a:prstGeom>
+                  </pic:spPr>
+                </pic:pic>
+              </a:graphicData>
+            </a:graphic>
+          </wp:inline>
+        </w:drawing>
+      </w:r>
+    </w:p>
+    <w:p>
+      <w:pPr>
+        <w:rPr>
+          <w:rFonts w:ascii="Times New Roman" w:hAnsi="Times New Roman" w:cs="Times New Roman"/>
+          <w:b/>
+          <w:sz w:val="32"/>
+          <w:szCs w:val="32"/>
+        </w:rPr>
+      </w:pPr>
+    </w:p>
+    <w:p>
+      <w:pPr>
+        <w:rPr>
+          <w:rFonts w:ascii="Times New Roman" w:hAnsi="Times New Roman" w:cs="Times New Roman"/>
+          <w:b/>
+          <w:sz w:val="32"/>
+          <w:szCs w:val="32"/>
+        </w:rPr>
+      </w:pPr>
+      <w:r>
+        <w:rPr>
+          <w:rFonts w:ascii="Times New Roman" w:hAnsi="Times New Roman" w:cs="Times New Roman"/>
+          <w:b/>
+          <w:sz w:val="32"/>
+          <w:szCs w:val="32"/>
+        </w:rPr>
+        <w:drawing>
+          <wp:inline distT="0" distB="0" distL="0" distR="0" wp14:anchorId="563B9335" wp14:editId="45E273B1">
+            <wp:extent cx="5943600" cy="3343275"/>
+            <wp:effectExtent l="0" t="0" r="0" b="9525"/>
+            <wp:docPr id="12" name="Picture 12"/>
+            <wp:cNvGraphicFramePr>
+              <a:graphicFrameLocks xmlns:a="http://schemas.openxmlformats.org/drawingml/2006/main" noChangeAspect="1"/>
+            </wp:cNvGraphicFramePr>
+            <a:graphic xmlns:a="http://schemas.openxmlformats.org/drawingml/2006/main">
+              <a:graphicData uri="http://schemas.openxmlformats.org/drawingml/2006/picture">
+                <pic:pic xmlns:pic="http://schemas.openxmlformats.org/drawingml/2006/picture">
+                  <pic:nvPicPr>
+                    <pic:cNvPr id="1" name=""/>
+                    <pic:cNvPicPr/>
+                  </pic:nvPicPr>
+                  <pic:blipFill>
+                    <a:blip r:embed="rId14"/>
+                    <a:stretch>
+                      <a:fillRect/>
+                    </a:stretch>
+                  </pic:blipFill>
+                  <pic:spPr>
+                    <a:xfrm>
+                      <a:off x="0" y="0"/>
+                      <a:ext cx="5943600" cy="3343275"/>
+                    </a:xfrm>
+                    <a:prstGeom prst="rect">
+                      <a:avLst/>
+                    </a:prstGeom>
+                  </pic:spPr>
+                </pic:pic>
+              </a:graphicData>
+            </a:graphic>
+          </wp:inline>
+        </w:drawing>
+      </w:r>
+    </w:p>
+    <w:p>
+      <w:pPr>
+        <w:rPr>
+          <w:rFonts w:ascii="Times New Roman" w:hAnsi="Times New Roman" w:cs="Times New Roman"/>
+          <w:b/>
+          <w:sz w:val="32"/>
+          <w:szCs w:val="32"/>
+        </w:rPr>
+      </w:pPr>
+    </w:p>
+    <w:p>
+      <w:pPr>
+        <w:rPr>
+          <w:rFonts w:ascii="Times New Roman" w:hAnsi="Times New Roman" w:cs="Times New Roman"/>
+          <w:b/>
+          <w:sz w:val="32"/>
+          <w:szCs w:val="32"/>
+        </w:rPr>
+      </w:pPr>
       <w:bookmarkStart w:id="0" w:name="_GoBack"/>
       <w:bookmarkEnd w:id="0"/>
     </w:p>
     <w:p>
       <w:pPr>
-        <w:pStyle w:val="NormalWeb"/>
-        <w:rPr>
-          <w:color w:val="000000"/>
-          <w:sz w:val="27"/>
-          <w:szCs w:val="27"/>
-        </w:rPr>
-      </w:pPr>
-    </w:p>
-    <w:p/>
+        <w:rPr>
+          <w:rFonts w:ascii="Times New Roman" w:hAnsi="Times New Roman" w:cs="Times New Roman"/>
+          <w:b/>
+          <w:sz w:val="32"/>
+          <w:szCs w:val="32"/>
+        </w:rPr>
+      </w:pPr>
+    </w:p>
     <w:sectPr>
       <w:pgSz w:w="12240" w:h="15840"/>
       <w:pgMar w:top="1440" w:right="1440" w:bottom="1440" w:left="1440" w:header="720" w:footer="720" w:gutter="0"/>

</xml_diff>

<commit_message>
Minh chung + code bai 03
</commit_message>
<xml_diff>
--- a/22707281_NguyenXuanChuc_Lab02/minhchung.docx
+++ b/22707281_NguyenXuanChuc_Lab02/minhchung.docx
@@ -774,6 +774,122 @@
           <w:szCs w:val="32"/>
         </w:rPr>
       </w:pPr>
+      <w:r>
+        <w:rPr>
+          <w:rFonts w:ascii="Times New Roman" w:hAnsi="Times New Roman" w:cs="Times New Roman"/>
+          <w:b/>
+          <w:sz w:val="32"/>
+          <w:szCs w:val="32"/>
+        </w:rPr>
+        <w:t>Bài 03:</w:t>
+      </w:r>
+    </w:p>
+    <w:p>
+      <w:pPr>
+        <w:rPr>
+          <w:rFonts w:ascii="Times New Roman" w:hAnsi="Times New Roman" w:cs="Times New Roman"/>
+          <w:b/>
+          <w:sz w:val="32"/>
+          <w:szCs w:val="32"/>
+        </w:rPr>
+      </w:pPr>
+      <w:r>
+        <w:rPr>
+          <w:rFonts w:ascii="Times New Roman" w:hAnsi="Times New Roman" w:cs="Times New Roman"/>
+          <w:b/>
+          <w:sz w:val="32"/>
+          <w:szCs w:val="32"/>
+        </w:rPr>
+        <w:lastRenderedPageBreak/>
+        <w:drawing>
+          <wp:inline distT="0" distB="0" distL="0" distR="0" wp14:anchorId="5B0DA14E" wp14:editId="3EE57281">
+            <wp:extent cx="5943600" cy="3343275"/>
+            <wp:effectExtent l="0" t="0" r="0" b="9525"/>
+            <wp:docPr id="13" name="Picture 13"/>
+            <wp:cNvGraphicFramePr>
+              <a:graphicFrameLocks xmlns:a="http://schemas.openxmlformats.org/drawingml/2006/main" noChangeAspect="1"/>
+            </wp:cNvGraphicFramePr>
+            <a:graphic xmlns:a="http://schemas.openxmlformats.org/drawingml/2006/main">
+              <a:graphicData uri="http://schemas.openxmlformats.org/drawingml/2006/picture">
+                <pic:pic xmlns:pic="http://schemas.openxmlformats.org/drawingml/2006/picture">
+                  <pic:nvPicPr>
+                    <pic:cNvPr id="1" name=""/>
+                    <pic:cNvPicPr/>
+                  </pic:nvPicPr>
+                  <pic:blipFill>
+                    <a:blip r:embed="rId15"/>
+                    <a:stretch>
+                      <a:fillRect/>
+                    </a:stretch>
+                  </pic:blipFill>
+                  <pic:spPr>
+                    <a:xfrm>
+                      <a:off x="0" y="0"/>
+                      <a:ext cx="5943600" cy="3343275"/>
+                    </a:xfrm>
+                    <a:prstGeom prst="rect">
+                      <a:avLst/>
+                    </a:prstGeom>
+                  </pic:spPr>
+                </pic:pic>
+              </a:graphicData>
+            </a:graphic>
+          </wp:inline>
+        </w:drawing>
+      </w:r>
+    </w:p>
+    <w:p>
+      <w:pPr>
+        <w:rPr>
+          <w:rFonts w:ascii="Times New Roman" w:hAnsi="Times New Roman" w:cs="Times New Roman"/>
+          <w:b/>
+          <w:sz w:val="32"/>
+          <w:szCs w:val="32"/>
+        </w:rPr>
+      </w:pPr>
+      <w:r>
+        <w:rPr>
+          <w:rFonts w:ascii="Times New Roman" w:hAnsi="Times New Roman" w:cs="Times New Roman"/>
+          <w:b/>
+          <w:sz w:val="32"/>
+          <w:szCs w:val="32"/>
+        </w:rPr>
+        <w:drawing>
+          <wp:inline distT="0" distB="0" distL="0" distR="0" wp14:anchorId="2A2994A6" wp14:editId="26AA0BA7">
+            <wp:extent cx="5943600" cy="3343275"/>
+            <wp:effectExtent l="0" t="0" r="0" b="9525"/>
+            <wp:docPr id="14" name="Picture 14"/>
+            <wp:cNvGraphicFramePr>
+              <a:graphicFrameLocks xmlns:a="http://schemas.openxmlformats.org/drawingml/2006/main" noChangeAspect="1"/>
+            </wp:cNvGraphicFramePr>
+            <a:graphic xmlns:a="http://schemas.openxmlformats.org/drawingml/2006/main">
+              <a:graphicData uri="http://schemas.openxmlformats.org/drawingml/2006/picture">
+                <pic:pic xmlns:pic="http://schemas.openxmlformats.org/drawingml/2006/picture">
+                  <pic:nvPicPr>
+                    <pic:cNvPr id="1" name=""/>
+                    <pic:cNvPicPr/>
+                  </pic:nvPicPr>
+                  <pic:blipFill>
+                    <a:blip r:embed="rId16"/>
+                    <a:stretch>
+                      <a:fillRect/>
+                    </a:stretch>
+                  </pic:blipFill>
+                  <pic:spPr>
+                    <a:xfrm>
+                      <a:off x="0" y="0"/>
+                      <a:ext cx="5943600" cy="3343275"/>
+                    </a:xfrm>
+                    <a:prstGeom prst="rect">
+                      <a:avLst/>
+                    </a:prstGeom>
+                  </pic:spPr>
+                </pic:pic>
+              </a:graphicData>
+            </a:graphic>
+          </wp:inline>
+        </w:drawing>
+      </w:r>
       <w:bookmarkStart w:id="0" w:name="_GoBack"/>
       <w:bookmarkEnd w:id="0"/>
     </w:p>

</xml_diff>

<commit_message>
Minh chung + code bai 04
</commit_message>
<xml_diff>
--- a/22707281_NguyenXuanChuc_Lab02/minhchung.docx
+++ b/22707281_NguyenXuanChuc_Lab02/minhchung.docx
@@ -890,18 +890,164 @@
           </wp:inline>
         </w:drawing>
       </w:r>
+    </w:p>
+    <w:p>
+      <w:pPr>
+        <w:rPr>
+          <w:rFonts w:ascii="Times New Roman" w:hAnsi="Times New Roman" w:cs="Times New Roman"/>
+          <w:b/>
+          <w:sz w:val="32"/>
+          <w:szCs w:val="32"/>
+        </w:rPr>
+      </w:pPr>
+    </w:p>
+    <w:p>
+      <w:pPr>
+        <w:rPr>
+          <w:rFonts w:ascii="Times New Roman" w:hAnsi="Times New Roman" w:cs="Times New Roman"/>
+          <w:b/>
+          <w:sz w:val="32"/>
+          <w:szCs w:val="32"/>
+        </w:rPr>
+      </w:pPr>
+      <w:r>
+        <w:rPr>
+          <w:rFonts w:ascii="Times New Roman" w:hAnsi="Times New Roman" w:cs="Times New Roman"/>
+          <w:b/>
+          <w:sz w:val="32"/>
+          <w:szCs w:val="32"/>
+        </w:rPr>
+        <w:t>Bài 04:</w:t>
+      </w:r>
+    </w:p>
+    <w:p>
+      <w:pPr>
+        <w:rPr>
+          <w:rFonts w:ascii="Times New Roman" w:hAnsi="Times New Roman" w:cs="Times New Roman"/>
+          <w:b/>
+          <w:sz w:val="32"/>
+          <w:szCs w:val="32"/>
+        </w:rPr>
+      </w:pPr>
+      <w:r>
+        <w:rPr>
+          <w:rFonts w:ascii="Times New Roman" w:hAnsi="Times New Roman" w:cs="Times New Roman"/>
+          <w:b/>
+          <w:sz w:val="32"/>
+          <w:szCs w:val="32"/>
+        </w:rPr>
+        <w:lastRenderedPageBreak/>
+        <w:drawing>
+          <wp:inline distT="0" distB="0" distL="0" distR="0" wp14:anchorId="5EC10AF6" wp14:editId="6C0458BB">
+            <wp:extent cx="5943600" cy="3343275"/>
+            <wp:effectExtent l="0" t="0" r="0" b="9525"/>
+            <wp:docPr id="15" name="Picture 15"/>
+            <wp:cNvGraphicFramePr>
+              <a:graphicFrameLocks xmlns:a="http://schemas.openxmlformats.org/drawingml/2006/main" noChangeAspect="1"/>
+            </wp:cNvGraphicFramePr>
+            <a:graphic xmlns:a="http://schemas.openxmlformats.org/drawingml/2006/main">
+              <a:graphicData uri="http://schemas.openxmlformats.org/drawingml/2006/picture">
+                <pic:pic xmlns:pic="http://schemas.openxmlformats.org/drawingml/2006/picture">
+                  <pic:nvPicPr>
+                    <pic:cNvPr id="1" name=""/>
+                    <pic:cNvPicPr/>
+                  </pic:nvPicPr>
+                  <pic:blipFill>
+                    <a:blip r:embed="rId17"/>
+                    <a:stretch>
+                      <a:fillRect/>
+                    </a:stretch>
+                  </pic:blipFill>
+                  <pic:spPr>
+                    <a:xfrm>
+                      <a:off x="0" y="0"/>
+                      <a:ext cx="5943600" cy="3343275"/>
+                    </a:xfrm>
+                    <a:prstGeom prst="rect">
+                      <a:avLst/>
+                    </a:prstGeom>
+                  </pic:spPr>
+                </pic:pic>
+              </a:graphicData>
+            </a:graphic>
+          </wp:inline>
+        </w:drawing>
+      </w:r>
+    </w:p>
+    <w:p>
+      <w:pPr>
+        <w:rPr>
+          <w:rFonts w:ascii="Times New Roman" w:hAnsi="Times New Roman" w:cs="Times New Roman"/>
+          <w:b/>
+          <w:sz w:val="32"/>
+          <w:szCs w:val="32"/>
+        </w:rPr>
+      </w:pPr>
+      <w:r>
+        <w:rPr>
+          <w:rFonts w:ascii="Times New Roman" w:hAnsi="Times New Roman" w:cs="Times New Roman"/>
+          <w:b/>
+          <w:sz w:val="32"/>
+          <w:szCs w:val="32"/>
+        </w:rPr>
+        <w:drawing>
+          <wp:inline distT="0" distB="0" distL="0" distR="0" wp14:anchorId="159931B8" wp14:editId="440DF855">
+            <wp:extent cx="5943600" cy="3343275"/>
+            <wp:effectExtent l="0" t="0" r="0" b="9525"/>
+            <wp:docPr id="16" name="Picture 16"/>
+            <wp:cNvGraphicFramePr>
+              <a:graphicFrameLocks xmlns:a="http://schemas.openxmlformats.org/drawingml/2006/main" noChangeAspect="1"/>
+            </wp:cNvGraphicFramePr>
+            <a:graphic xmlns:a="http://schemas.openxmlformats.org/drawingml/2006/main">
+              <a:graphicData uri="http://schemas.openxmlformats.org/drawingml/2006/picture">
+                <pic:pic xmlns:pic="http://schemas.openxmlformats.org/drawingml/2006/picture">
+                  <pic:nvPicPr>
+                    <pic:cNvPr id="1" name=""/>
+                    <pic:cNvPicPr/>
+                  </pic:nvPicPr>
+                  <pic:blipFill>
+                    <a:blip r:embed="rId18"/>
+                    <a:stretch>
+                      <a:fillRect/>
+                    </a:stretch>
+                  </pic:blipFill>
+                  <pic:spPr>
+                    <a:xfrm>
+                      <a:off x="0" y="0"/>
+                      <a:ext cx="5943600" cy="3343275"/>
+                    </a:xfrm>
+                    <a:prstGeom prst="rect">
+                      <a:avLst/>
+                    </a:prstGeom>
+                  </pic:spPr>
+                </pic:pic>
+              </a:graphicData>
+            </a:graphic>
+          </wp:inline>
+        </w:drawing>
+      </w:r>
+    </w:p>
+    <w:p>
+      <w:pPr>
+        <w:rPr>
+          <w:rFonts w:ascii="Times New Roman" w:hAnsi="Times New Roman" w:cs="Times New Roman"/>
+          <w:b/>
+          <w:sz w:val="32"/>
+          <w:szCs w:val="32"/>
+        </w:rPr>
+      </w:pPr>
+    </w:p>
+    <w:p>
+      <w:pPr>
+        <w:rPr>
+          <w:rFonts w:ascii="Times New Roman" w:hAnsi="Times New Roman" w:cs="Times New Roman"/>
+          <w:b/>
+          <w:sz w:val="32"/>
+          <w:szCs w:val="32"/>
+        </w:rPr>
+      </w:pPr>
       <w:bookmarkStart w:id="0" w:name="_GoBack"/>
       <w:bookmarkEnd w:id="0"/>
-    </w:p>
-    <w:p>
-      <w:pPr>
-        <w:rPr>
-          <w:rFonts w:ascii="Times New Roman" w:hAnsi="Times New Roman" w:cs="Times New Roman"/>
-          <w:b/>
-          <w:sz w:val="32"/>
-          <w:szCs w:val="32"/>
-        </w:rPr>
-      </w:pPr>
     </w:p>
     <w:sectPr>
       <w:pgSz w:w="12240" w:h="15840"/>

</xml_diff>